<commit_message>
updated agenda with friday 2/9 updates
</commit_message>
<xml_diff>
--- a/GE02 - Agenda.docx
+++ b/GE02 - Agenda.docx
@@ -356,10 +356,226 @@
       </w:r>
     </w:p>
     <w:p>
-      <w:r>
-        <w:t>https://uccs1.hosted.panopto.com/Panopto/Pages/Viewer.aspx?id=c89fa2ca-ccb9-4552-ac1f-b10e015e9780</w:t>
-      </w:r>
-    </w:p>
+      <w:hyperlink r:id="rId4" w:history="1">
+        <w:r>
+          <w:rPr>
+            <w:rStyle w:val="Hyperlink"/>
+          </w:rPr>
+          <w:t>https://uccs1.hosted.panopto.com/Panopto/Pages/Viewer.aspx?id=c89fa2ca-ccb9-4552-ac1f-b10e015e9780</w:t>
+        </w:r>
+      </w:hyperlink>
+    </w:p>
+    <w:p/>
+    <w:p/>
+    <w:p>
+      <w:r>
+        <w:t>Friday Update 2/9:</w:t>
+      </w:r>
+    </w:p>
+    <w:p/>
+    <w:p>
+      <w:r>
+        <w:t xml:space="preserve">Damon: </w:t>
+      </w:r>
+    </w:p>
+    <w:p>
+      <w:r>
+        <w:tab/>
+        <w:t>Working:</w:t>
+      </w:r>
+    </w:p>
+    <w:p>
+      <w:r>
+        <w:tab/>
+        <w:t>Working on GE02, some troubleshooting but overcome</w:t>
+      </w:r>
+    </w:p>
+    <w:p>
+      <w:r>
+        <w:tab/>
+        <w:t>Writing tech docs for 2.1</w:t>
+      </w:r>
+    </w:p>
+    <w:p/>
+    <w:p/>
+    <w:p>
+      <w:r>
+        <w:tab/>
+        <w:t xml:space="preserve">Blockers: </w:t>
+      </w:r>
+    </w:p>
+    <w:p>
+      <w:r>
+        <w:tab/>
+        <w:t>Learning curve on new environments</w:t>
+      </w:r>
+    </w:p>
+    <w:p/>
+    <w:p>
+      <w:r>
+        <w:tab/>
+        <w:t xml:space="preserve">Goals: </w:t>
+      </w:r>
+    </w:p>
+    <w:p>
+      <w:r>
+        <w:tab/>
+        <w:t>Wrap up 2.1 documentation, self-assign additional task from project board</w:t>
+      </w:r>
+    </w:p>
+    <w:p/>
+    <w:p>
+      <w:r>
+        <w:t>Andrew:</w:t>
+      </w:r>
+    </w:p>
+    <w:p>
+      <w:r>
+        <w:tab/>
+        <w:t>Working:</w:t>
+      </w:r>
+    </w:p>
+    <w:p>
+      <w:r>
+        <w:tab/>
+        <w:t xml:space="preserve">Finishing GE02 </w:t>
+      </w:r>
+    </w:p>
+    <w:p>
+      <w:r>
+        <w:tab/>
+        <w:t>Drafting tech documentations</w:t>
+      </w:r>
+    </w:p>
+    <w:p>
+      <w:r>
+        <w:tab/>
+      </w:r>
+    </w:p>
+    <w:p>
+      <w:r>
+        <w:tab/>
+        <w:t>Blockers:</w:t>
+      </w:r>
+    </w:p>
+    <w:p>
+      <w:r>
+        <w:tab/>
+        <w:t>None</w:t>
+      </w:r>
+    </w:p>
+    <w:p/>
+    <w:p>
+      <w:r>
+        <w:tab/>
+        <w:t>Goals:</w:t>
+      </w:r>
+    </w:p>
+    <w:p>
+      <w:r>
+        <w:tab/>
+        <w:t>Draft up tech document</w:t>
+      </w:r>
+    </w:p>
+    <w:p>
+      <w:r>
+        <w:tab/>
+        <w:t>Collect team info to incorporate</w:t>
+      </w:r>
+    </w:p>
+    <w:p/>
+    <w:p>
+      <w:r>
+        <w:t>Camilla:</w:t>
+      </w:r>
+    </w:p>
+    <w:p>
+      <w:r>
+        <w:tab/>
+        <w:t>Working:</w:t>
+      </w:r>
+    </w:p>
+    <w:p>
+      <w:r>
+        <w:tab/>
+        <w:t>Finalize tech docs for GE02 task on project board</w:t>
+      </w:r>
+    </w:p>
+    <w:p/>
+    <w:p>
+      <w:r>
+        <w:tab/>
+        <w:t>Blocker:</w:t>
+      </w:r>
+    </w:p>
+    <w:p>
+      <w:r>
+        <w:lastRenderedPageBreak/>
+        <w:tab/>
+        <w:t>None</w:t>
+      </w:r>
+    </w:p>
+    <w:p/>
+    <w:p>
+      <w:r>
+        <w:tab/>
+        <w:t>Goals:</w:t>
+      </w:r>
+    </w:p>
+    <w:p>
+      <w:r>
+        <w:tab/>
+        <w:t>Tech documentation</w:t>
+      </w:r>
+    </w:p>
+    <w:p/>
+    <w:p>
+      <w:r>
+        <w:t>David:</w:t>
+      </w:r>
+    </w:p>
+    <w:p>
+      <w:r>
+        <w:tab/>
+        <w:t xml:space="preserve">Working: </w:t>
+      </w:r>
+    </w:p>
+    <w:p>
+      <w:pPr>
+        <w:ind w:firstLine="720"/>
+      </w:pPr>
+      <w:r>
+        <w:t>Questions in GE02 assignment doc</w:t>
+      </w:r>
+    </w:p>
+    <w:p/>
+    <w:p>
+      <w:r>
+        <w:tab/>
+        <w:t>Blockers:</w:t>
+      </w:r>
+    </w:p>
+    <w:p>
+      <w:r>
+        <w:tab/>
+        <w:t>None</w:t>
+      </w:r>
+    </w:p>
+    <w:p/>
+    <w:p>
+      <w:r>
+        <w:tab/>
+        <w:t>Goals:</w:t>
+      </w:r>
+    </w:p>
+    <w:p>
+      <w:r>
+        <w:tab/>
+        <w:t>Time allowing, work on tech docs</w:t>
+      </w:r>
+    </w:p>
+    <w:p/>
+    <w:p/>
     <w:p/>
     <w:p/>
     <w:p/>
@@ -950,6 +1166,29 @@
       <w:szCs w:val="30"/>
     </w:rPr>
   </w:style>
+  <w:style w:type="character" w:styleId="Hyperlink">
+    <w:name w:val="Hyperlink"/>
+    <w:basedOn w:val="DefaultParagraphFont"/>
+    <w:uiPriority w:val="99"/>
+    <w:unhideWhenUsed/>
+    <w:rsid w:val="005B612B"/>
+    <w:rPr>
+      <w:color w:val="0000FF" w:themeColor="hyperlink"/>
+      <w:u w:val="single"/>
+    </w:rPr>
+  </w:style>
+  <w:style w:type="character" w:styleId="UnresolvedMention">
+    <w:name w:val="Unresolved Mention"/>
+    <w:basedOn w:val="DefaultParagraphFont"/>
+    <w:uiPriority w:val="99"/>
+    <w:semiHidden/>
+    <w:unhideWhenUsed/>
+    <w:rsid w:val="005B612B"/>
+    <w:rPr>
+      <w:color w:val="605E5C"/>
+      <w:shd w:val="clear" w:color="auto" w:fill="E1DFDD"/>
+    </w:rPr>
+  </w:style>
 </w:styles>
 </file>
 

</xml_diff>

<commit_message>
updated with sunday updates
</commit_message>
<xml_diff>
--- a/GE02 - Agenda.docx
+++ b/GE02 - Agenda.docx
@@ -572,6 +572,155 @@
       <w:r>
         <w:tab/>
         <w:t>Time allowing, work on tech docs</w:t>
+      </w:r>
+    </w:p>
+    <w:p/>
+    <w:p>
+      <w:r>
+        <w:t>Sunday Update 2/11</w:t>
+      </w:r>
+    </w:p>
+    <w:p/>
+    <w:p>
+      <w:r>
+        <w:t>Andrew</w:t>
+      </w:r>
+    </w:p>
+    <w:p>
+      <w:r>
+        <w:tab/>
+        <w:t>Working</w:t>
+      </w:r>
+    </w:p>
+    <w:p>
+      <w:r>
+        <w:tab/>
+        <w:t>Templated out and completed technical documentation</w:t>
+      </w:r>
+    </w:p>
+    <w:p>
+      <w:r>
+        <w:tab/>
+      </w:r>
+    </w:p>
+    <w:p>
+      <w:r>
+        <w:tab/>
+        <w:t>Blocker:</w:t>
+      </w:r>
+    </w:p>
+    <w:p>
+      <w:r>
+        <w:tab/>
+        <w:t>Previous plans stopping final documents being created</w:t>
+      </w:r>
+    </w:p>
+    <w:p/>
+    <w:p>
+      <w:r>
+        <w:t>Camilla:</w:t>
+      </w:r>
+    </w:p>
+    <w:p>
+      <w:r>
+        <w:tab/>
+        <w:t>Working:</w:t>
+      </w:r>
+    </w:p>
+    <w:p>
+      <w:r>
+        <w:tab/>
+        <w:t>Work on documentation on Monday</w:t>
+      </w:r>
+    </w:p>
+    <w:p>
+      <w:r>
+        <w:tab/>
+      </w:r>
+    </w:p>
+    <w:p>
+      <w:r>
+        <w:tab/>
+        <w:t>Blocker:</w:t>
+      </w:r>
+    </w:p>
+    <w:p>
+      <w:r>
+        <w:tab/>
+        <w:t>Other class assignments</w:t>
+      </w:r>
+    </w:p>
+    <w:p/>
+    <w:p>
+      <w:r>
+        <w:t>David:</w:t>
+      </w:r>
+    </w:p>
+    <w:p>
+      <w:r>
+        <w:tab/>
+        <w:t>Working:</w:t>
+      </w:r>
+    </w:p>
+    <w:p>
+      <w:r>
+        <w:tab/>
+        <w:t>GE02 documentation on Monday</w:t>
+      </w:r>
+    </w:p>
+    <w:p>
+      <w:r>
+        <w:tab/>
+      </w:r>
+    </w:p>
+    <w:p>
+      <w:r>
+        <w:tab/>
+        <w:t>Blocker:</w:t>
+      </w:r>
+    </w:p>
+    <w:p>
+      <w:r>
+        <w:tab/>
+        <w:t>Planning/time management</w:t>
+      </w:r>
+    </w:p>
+    <w:p/>
+    <w:p>
+      <w:r>
+        <w:t>Damon:</w:t>
+      </w:r>
+    </w:p>
+    <w:p>
+      <w:r>
+        <w:tab/>
+        <w:t>Working:</w:t>
+      </w:r>
+    </w:p>
+    <w:p>
+      <w:r>
+        <w:tab/>
+        <w:t>Ge02 in progress</w:t>
+      </w:r>
+    </w:p>
+    <w:p>
+      <w:r>
+        <w:tab/>
+        <w:t>2.1 documentation completed</w:t>
+      </w:r>
+    </w:p>
+    <w:p/>
+    <w:p>
+      <w:r>
+        <w:tab/>
+        <w:t>Blockers:</w:t>
+      </w:r>
+    </w:p>
+    <w:p>
+      <w:r>
+        <w:lastRenderedPageBreak/>
+        <w:tab/>
+        <w:t>None</w:t>
       </w:r>
     </w:p>
     <w:p/>

</xml_diff>

<commit_message>
Added notes from 2/13 synchro
</commit_message>
<xml_diff>
--- a/GE02 - Agenda.docx
+++ b/GE02 - Agenda.docx
@@ -19,7 +19,15 @@
     </w:p>
     <w:p>
       <w:r>
-        <w:t>Tech Lead: Andrew Stokey</w:t>
+        <w:t xml:space="preserve">Tech </w:t>
+      </w:r>
+      <w:proofErr w:type="gramStart"/>
+      <w:r>
+        <w:t>Lead</w:t>
+      </w:r>
+      <w:proofErr w:type="gramEnd"/>
+      <w:r>
+        <w:t>: Andrew Stokey</w:t>
       </w:r>
     </w:p>
     <w:p>
@@ -29,7 +37,15 @@
     </w:p>
     <w:p>
       <w:r>
-        <w:t>Scrum Synchronous Stand Up Meeting: Feb 6, 2024 1400</w:t>
+        <w:t xml:space="preserve">Scrum Synchronous </w:t>
+      </w:r>
+      <w:proofErr w:type="gramStart"/>
+      <w:r>
+        <w:t>Stand Up</w:t>
+      </w:r>
+      <w:proofErr w:type="gramEnd"/>
+      <w:r>
+        <w:t xml:space="preserve"> Meeting: Feb 6, 2024 1400</w:t>
       </w:r>
     </w:p>
     <w:p>
@@ -117,20 +133,30 @@
         <w:ind w:left="1440" w:firstLine="720"/>
       </w:pPr>
       <w:r>
-        <w:t>Damon checking and will follow up</w:t>
-      </w:r>
-    </w:p>
-    <w:p>
-      <w:r>
-        <w:tab/>
-      </w:r>
-      <w:r>
-        <w:tab/>
-      </w:r>
-      <w:r>
-        <w:tab/>
-        <w:t>Post made in discord channel for help from other classmates</w:t>
-      </w:r>
+        <w:t xml:space="preserve">Damon checking and will follow </w:t>
+      </w:r>
+      <w:proofErr w:type="gramStart"/>
+      <w:r>
+        <w:t>up</w:t>
+      </w:r>
+      <w:proofErr w:type="gramEnd"/>
+    </w:p>
+    <w:p>
+      <w:r>
+        <w:tab/>
+      </w:r>
+      <w:r>
+        <w:tab/>
+      </w:r>
+      <w:r>
+        <w:tab/>
+        <w:t xml:space="preserve">Post made in discord channel for help from other </w:t>
+      </w:r>
+      <w:proofErr w:type="gramStart"/>
+      <w:r>
+        <w:t>classmates</w:t>
+      </w:r>
+      <w:proofErr w:type="gramEnd"/>
     </w:p>
     <w:p>
       <w:r>
@@ -140,8 +166,13 @@
     <w:p>
       <w:r>
         <w:tab/>
-        <w:t>Starting GE02 Wed/Thur</w:t>
-      </w:r>
+        <w:t>Starting GE02 Wed/</w:t>
+      </w:r>
+      <w:proofErr w:type="spellStart"/>
+      <w:r>
+        <w:t>Thur</w:t>
+      </w:r>
+      <w:proofErr w:type="spellEnd"/>
     </w:p>
     <w:p>
       <w:r>
@@ -167,7 +198,15 @@
       </w:r>
       <w:r>
         <w:tab/>
-        <w:t xml:space="preserve">Plan in place </w:t>
+        <w:t xml:space="preserve">Plan in </w:t>
+      </w:r>
+      <w:proofErr w:type="gramStart"/>
+      <w:r>
+        <w:t>place</w:t>
+      </w:r>
+      <w:proofErr w:type="gramEnd"/>
+      <w:r>
+        <w:t xml:space="preserve"> </w:t>
       </w:r>
     </w:p>
     <w:p/>
@@ -225,8 +264,16 @@
         <w:rPr>
           <w:lang w:val="en-US"/>
         </w:rPr>
-        <w:t xml:space="preserve"> documentation on 2.1</w:t>
-      </w:r>
+        <w:t xml:space="preserve"> documentation on </w:t>
+      </w:r>
+      <w:proofErr w:type="gramStart"/>
+      <w:r>
+        <w:rPr>
+          <w:lang w:val="en-US"/>
+        </w:rPr>
+        <w:t>2.1</w:t>
+      </w:r>
+      <w:proofErr w:type="gramEnd"/>
     </w:p>
     <w:p>
       <w:pPr>
@@ -245,8 +292,16 @@
           <w:lang w:val="en-US"/>
         </w:rPr>
         <w:tab/>
-        <w:t>Work on python issue with Andrew</w:t>
-      </w:r>
+        <w:t xml:space="preserve">Work on python issue with </w:t>
+      </w:r>
+      <w:proofErr w:type="gramStart"/>
+      <w:r>
+        <w:rPr>
+          <w:lang w:val="en-US"/>
+        </w:rPr>
+        <w:t>Andrew</w:t>
+      </w:r>
+      <w:proofErr w:type="gramEnd"/>
     </w:p>
     <w:p>
       <w:pPr>
@@ -265,14 +320,22 @@
           <w:lang w:val="en-US"/>
         </w:rPr>
         <w:tab/>
-        <w:t>Come up with alternative times for meeting with issues that arose this time around</w:t>
-      </w:r>
-    </w:p>
-    <w:p>
+        <w:t xml:space="preserve">Come up with alternative times for meeting with issues that arose this time </w:t>
+      </w:r>
+      <w:proofErr w:type="gramStart"/>
       <w:r>
         <w:rPr>
           <w:lang w:val="en-US"/>
         </w:rPr>
+        <w:t>around</w:t>
+      </w:r>
+      <w:proofErr w:type="gramEnd"/>
+    </w:p>
+    <w:p>
+      <w:r>
+        <w:rPr>
+          <w:lang w:val="en-US"/>
+        </w:rPr>
         <w:tab/>
       </w:r>
       <w:r>
@@ -285,8 +348,13 @@
       </w:r>
       <w:r>
         <w:tab/>
-        <w:t>Preparation: After GE02 officially opened, limited time since. Plan was made to cover on Sunday but wasn’t available</w:t>
-      </w:r>
+        <w:t xml:space="preserve">Preparation: After GE02 officially opened, limited time since. Plan was made to cover on Sunday but wasn’t </w:t>
+      </w:r>
+      <w:proofErr w:type="gramStart"/>
+      <w:r>
+        <w:t>available</w:t>
+      </w:r>
+      <w:proofErr w:type="gramEnd"/>
     </w:p>
     <w:p>
       <w:r>
@@ -321,17 +389,27 @@
       </w:r>
       <w:r>
         <w:tab/>
-        <w:t>GE02 Work on documentation for 2.4</w:t>
-      </w:r>
-    </w:p>
-    <w:p>
-      <w:r>
-        <w:tab/>
-      </w:r>
-      <w:r>
-        <w:tab/>
-        <w:t>Try to get through 2.4 before Friday</w:t>
-      </w:r>
+        <w:t xml:space="preserve">GE02 Work on documentation for </w:t>
+      </w:r>
+      <w:proofErr w:type="gramStart"/>
+      <w:r>
+        <w:t>2.4</w:t>
+      </w:r>
+      <w:proofErr w:type="gramEnd"/>
+    </w:p>
+    <w:p>
+      <w:r>
+        <w:tab/>
+      </w:r>
+      <w:r>
+        <w:tab/>
+        <w:t xml:space="preserve">Try to get through 2.4 before </w:t>
+      </w:r>
+      <w:proofErr w:type="gramStart"/>
+      <w:r>
+        <w:t>Friday</w:t>
+      </w:r>
+      <w:proofErr w:type="gramEnd"/>
     </w:p>
     <w:p/>
     <w:p>
@@ -420,8 +498,13 @@
     <w:p>
       <w:r>
         <w:tab/>
-        <w:t>Wrap up 2.1 documentation, self-assign additional task from project board</w:t>
-      </w:r>
+        <w:t xml:space="preserve">Wrap up 2.1 documentation, self-assign additional task from project </w:t>
+      </w:r>
+      <w:proofErr w:type="gramStart"/>
+      <w:r>
+        <w:t>board</w:t>
+      </w:r>
+      <w:proofErr w:type="gramEnd"/>
     </w:p>
     <w:p/>
     <w:p>
@@ -474,14 +557,24 @@
     <w:p>
       <w:r>
         <w:tab/>
-        <w:t>Draft up tech document</w:t>
-      </w:r>
-    </w:p>
-    <w:p>
-      <w:r>
-        <w:tab/>
-        <w:t>Collect team info to incorporate</w:t>
-      </w:r>
+        <w:t xml:space="preserve">Draft up tech </w:t>
+      </w:r>
+      <w:proofErr w:type="gramStart"/>
+      <w:r>
+        <w:t>document</w:t>
+      </w:r>
+      <w:proofErr w:type="gramEnd"/>
+    </w:p>
+    <w:p>
+      <w:r>
+        <w:tab/>
+        <w:t xml:space="preserve">Collect team info to </w:t>
+      </w:r>
+      <w:proofErr w:type="gramStart"/>
+      <w:r>
+        <w:t>incorporate</w:t>
+      </w:r>
+      <w:proofErr w:type="gramEnd"/>
     </w:p>
     <w:p/>
     <w:p>
@@ -498,8 +591,13 @@
     <w:p>
       <w:r>
         <w:tab/>
-        <w:t>Finalize tech docs for GE02 task on project board</w:t>
-      </w:r>
+        <w:t xml:space="preserve">Finalize tech docs for GE02 task on project </w:t>
+      </w:r>
+      <w:proofErr w:type="gramStart"/>
+      <w:r>
+        <w:t>board</w:t>
+      </w:r>
+      <w:proofErr w:type="gramEnd"/>
     </w:p>
     <w:p/>
     <w:p>
@@ -571,8 +669,13 @@
     <w:p>
       <w:r>
         <w:tab/>
-        <w:t>Time allowing, work on tech docs</w:t>
-      </w:r>
+        <w:t xml:space="preserve">Time allowing, work on tech </w:t>
+      </w:r>
+      <w:proofErr w:type="gramStart"/>
+      <w:r>
+        <w:t>docs</w:t>
+      </w:r>
+      <w:proofErr w:type="gramEnd"/>
     </w:p>
     <w:p/>
     <w:p>
@@ -595,8 +698,13 @@
     <w:p>
       <w:r>
         <w:tab/>
-        <w:t>Templated out and completed technical documentation</w:t>
-      </w:r>
+        <w:t xml:space="preserve">Templated out and completed technical </w:t>
+      </w:r>
+      <w:proofErr w:type="gramStart"/>
+      <w:r>
+        <w:t>documentation</w:t>
+      </w:r>
+      <w:proofErr w:type="gramEnd"/>
     </w:p>
     <w:p>
       <w:r>
@@ -612,8 +720,13 @@
     <w:p>
       <w:r>
         <w:tab/>
-        <w:t>Previous plans stopping final documents being created</w:t>
-      </w:r>
+        <w:t xml:space="preserve">Previous plans stopping final documents being </w:t>
+      </w:r>
+      <w:proofErr w:type="gramStart"/>
+      <w:r>
+        <w:t>created</w:t>
+      </w:r>
+      <w:proofErr w:type="gramEnd"/>
     </w:p>
     <w:p/>
     <w:p>
@@ -630,8 +743,13 @@
     <w:p>
       <w:r>
         <w:tab/>
-        <w:t>Work on documentation on Monday</w:t>
-      </w:r>
+        <w:t xml:space="preserve">Work on documentation on </w:t>
+      </w:r>
+      <w:proofErr w:type="gramStart"/>
+      <w:r>
+        <w:t>Monday</w:t>
+      </w:r>
+      <w:proofErr w:type="gramEnd"/>
     </w:p>
     <w:p>
       <w:r>
@@ -706,8 +824,13 @@
     <w:p>
       <w:r>
         <w:tab/>
-        <w:t>2.1 documentation completed</w:t>
-      </w:r>
+        <w:t xml:space="preserve">2.1 documentation </w:t>
+      </w:r>
+      <w:proofErr w:type="gramStart"/>
+      <w:r>
+        <w:t>completed</w:t>
+      </w:r>
+      <w:proofErr w:type="gramEnd"/>
     </w:p>
     <w:p/>
     <w:p>
@@ -721,6 +844,269 @@
         <w:lastRenderedPageBreak/>
         <w:tab/>
         <w:t>None</w:t>
+      </w:r>
+    </w:p>
+    <w:p/>
+    <w:p>
+      <w:r>
+        <w:t>Synchro 2/13/2024</w:t>
+      </w:r>
+    </w:p>
+    <w:p/>
+    <w:p>
+      <w:r>
+        <w:t xml:space="preserve">Discussed change to synchronous meeting on Wednesdays immediately following </w:t>
+      </w:r>
+      <w:proofErr w:type="gramStart"/>
+      <w:r>
+        <w:t>CS3300</w:t>
+      </w:r>
+      <w:proofErr w:type="gramEnd"/>
+    </w:p>
+    <w:p>
+      <w:r>
+        <w:tab/>
+        <w:t xml:space="preserve">Allows for additional time between asynchronous meetings for </w:t>
+      </w:r>
+      <w:proofErr w:type="gramStart"/>
+      <w:r>
+        <w:t>updates</w:t>
+      </w:r>
+      <w:proofErr w:type="gramEnd"/>
+    </w:p>
+    <w:p>
+      <w:r>
+        <w:t>Asynchronous meetings seem to be working well, continuing them on Friday and Sundays</w:t>
+      </w:r>
+    </w:p>
+    <w:p/>
+    <w:p>
+      <w:r>
+        <w:t>Camilla:</w:t>
+      </w:r>
+    </w:p>
+    <w:p>
+      <w:r>
+        <w:tab/>
+        <w:t>Working:</w:t>
+      </w:r>
+    </w:p>
+    <w:p>
+      <w:r>
+        <w:tab/>
+        <w:t xml:space="preserve">GE02 </w:t>
+      </w:r>
+      <w:proofErr w:type="gramStart"/>
+      <w:r>
+        <w:t>finished</w:t>
+      </w:r>
+      <w:proofErr w:type="gramEnd"/>
+    </w:p>
+    <w:p>
+      <w:r>
+        <w:tab/>
+        <w:t>Working on team member document for Friday</w:t>
+      </w:r>
+    </w:p>
+    <w:p/>
+    <w:p>
+      <w:r>
+        <w:tab/>
+        <w:t>Blockers:</w:t>
+      </w:r>
+    </w:p>
+    <w:p>
+      <w:r>
+        <w:tab/>
+        <w:t>None</w:t>
+      </w:r>
+    </w:p>
+    <w:p/>
+    <w:p>
+      <w:r>
+        <w:t>Damon:</w:t>
+      </w:r>
+    </w:p>
+    <w:p>
+      <w:r>
+        <w:tab/>
+        <w:t>Working:</w:t>
+      </w:r>
+    </w:p>
+    <w:p>
+      <w:r>
+        <w:tab/>
+        <w:t>GE02 2.6</w:t>
+      </w:r>
+    </w:p>
+    <w:p>
+      <w:r>
+        <w:tab/>
+        <w:t xml:space="preserve">Ran into issues on 2.1 that propagated </w:t>
+      </w:r>
+      <w:proofErr w:type="gramStart"/>
+      <w:r>
+        <w:t>later</w:t>
+      </w:r>
+      <w:proofErr w:type="gramEnd"/>
+    </w:p>
+    <w:p>
+      <w:r>
+        <w:tab/>
+      </w:r>
+      <w:r>
+        <w:tab/>
+        <w:t xml:space="preserve">Help was received through discord and </w:t>
+      </w:r>
+      <w:proofErr w:type="gramStart"/>
+      <w:r>
+        <w:t>one-on-ones</w:t>
+      </w:r>
+      <w:proofErr w:type="gramEnd"/>
+    </w:p>
+    <w:p>
+      <w:r>
+        <w:tab/>
+      </w:r>
+      <w:r>
+        <w:tab/>
+        <w:t xml:space="preserve">Noted in tech </w:t>
+      </w:r>
+      <w:proofErr w:type="gramStart"/>
+      <w:r>
+        <w:t>docs</w:t>
+      </w:r>
+      <w:proofErr w:type="gramEnd"/>
+    </w:p>
+    <w:p/>
+    <w:p>
+      <w:r>
+        <w:tab/>
+        <w:t>Blockers:</w:t>
+      </w:r>
+    </w:p>
+    <w:p>
+      <w:r>
+        <w:tab/>
+        <w:t>Previous commitments and scheduling</w:t>
+      </w:r>
+    </w:p>
+    <w:p>
+      <w:r>
+        <w:tab/>
+        <w:t xml:space="preserve">Heavy workload </w:t>
+      </w:r>
+      <w:proofErr w:type="gramStart"/>
+      <w:r>
+        <w:t>at the moment</w:t>
+      </w:r>
+      <w:proofErr w:type="gramEnd"/>
+      <w:r>
+        <w:t xml:space="preserve"> but was partially planned and accounted for</w:t>
+      </w:r>
+    </w:p>
+    <w:p/>
+    <w:p>
+      <w:r>
+        <w:t>David:</w:t>
+      </w:r>
+    </w:p>
+    <w:p>
+      <w:r>
+        <w:tab/>
+        <w:t>Working:</w:t>
+      </w:r>
+    </w:p>
+    <w:p>
+      <w:r>
+        <w:tab/>
+        <w:t>GE02 – Professional Communication of Technical Content</w:t>
+      </w:r>
+    </w:p>
+    <w:p>
+      <w:r>
+        <w:tab/>
+        <w:t>Creating and uploading technical documentation for 2.3 2.4 and 2.6</w:t>
+      </w:r>
+    </w:p>
+    <w:p>
+      <w:r>
+        <w:tab/>
+        <w:t xml:space="preserve">Committed to completing technical documents and uploading by end of </w:t>
+      </w:r>
+      <w:proofErr w:type="gramStart"/>
+      <w:r>
+        <w:t>day</w:t>
+      </w:r>
+      <w:proofErr w:type="gramEnd"/>
+    </w:p>
+    <w:p/>
+    <w:p>
+      <w:r>
+        <w:tab/>
+        <w:t>Blockers:</w:t>
+      </w:r>
+    </w:p>
+    <w:p>
+      <w:r>
+        <w:tab/>
+        <w:t xml:space="preserve">Increased workload related to </w:t>
+      </w:r>
+      <w:proofErr w:type="gramStart"/>
+      <w:r>
+        <w:t>ACM</w:t>
+      </w:r>
+      <w:proofErr w:type="gramEnd"/>
+    </w:p>
+    <w:p/>
+    <w:p>
+      <w:r>
+        <w:t>Andrew:</w:t>
+      </w:r>
+    </w:p>
+    <w:p>
+      <w:r>
+        <w:tab/>
+        <w:t>Working:</w:t>
+      </w:r>
+    </w:p>
+    <w:p>
+      <w:r>
+        <w:tab/>
+      </w:r>
+      <w:r>
+        <w:t>Compiling team technical documentation on Wednesday following final team submissions</w:t>
+      </w:r>
+    </w:p>
+    <w:p/>
+    <w:p>
+      <w:r>
+        <w:tab/>
+        <w:t>Blockers:</w:t>
+      </w:r>
+      <w:r>
+        <w:br/>
+      </w:r>
+      <w:r>
+        <w:tab/>
+      </w:r>
+      <w:r>
+        <w:t>Personal commitments</w:t>
+      </w:r>
+    </w:p>
+    <w:p/>
+    <w:p>
+      <w:r>
+        <w:lastRenderedPageBreak/>
+        <w:t xml:space="preserve">Discussions were had following upcoming GE with Damon taking </w:t>
+      </w:r>
+      <w:proofErr w:type="gramStart"/>
+      <w:r>
+        <w:t>Technical</w:t>
+      </w:r>
+      <w:proofErr w:type="gramEnd"/>
+      <w:r>
+        <w:t xml:space="preserve"> lead and Camilla taking over as Scrum coach. </w:t>
       </w:r>
     </w:p>
     <w:p/>

</xml_diff>